<commit_message>
Should do the trick!
</commit_message>
<xml_diff>
--- a/Milestone 1/Resume_ILuaDiaz.docx
+++ b/Milestone 1/Resume_ILuaDiaz.docx
@@ -13,22 +13,8 @@
           <w:between w:val="nil"/>
         </w:pBdr>
       </w:pPr>
-      <w:bookmarkStart w:id="0" w:name="_5rf9wr4r3no2" w:colFirst="0" w:colLast="0"/>
-      <w:bookmarkEnd w:id="0"/>
-      <w:r>
-        <w:rPr>
-          <w:color w:val="F75D5D"/>
-        </w:rPr>
-        <w:t>Hello</w:t>
-      </w:r>
-      <w:r>
-        <w:rPr>
-          <w:color w:val="CCCCCC"/>
-        </w:rPr>
-        <w:br/>
-      </w:r>
-      <w:r>
-        <w:t xml:space="preserve">I’m </w:t>
+      <w:r>
+        <w:t xml:space="preserve"> </w:t>
       </w:r>
       <w:r>
         <w:t>Ivan Lua-Diaz</w:t>
@@ -205,8 +191,8 @@
           <w:between w:val="nil"/>
         </w:pBdr>
       </w:pPr>
-      <w:bookmarkStart w:id="1" w:name="_628phil8unj9" w:colFirst="0" w:colLast="0"/>
-      <w:bookmarkEnd w:id="1"/>
+      <w:bookmarkStart w:id="0" w:name="_628phil8unj9" w:colFirst="0" w:colLast="0"/>
+      <w:bookmarkEnd w:id="0"/>
       <w:r>
         <w:t>Skills</w:t>
       </w:r>
@@ -248,15 +234,7 @@
         <w:spacing w:before="0"/>
       </w:pPr>
       <w:r>
-        <w:t xml:space="preserve">knowledge in Microsoft Office applications such as Word, Excel, and </w:t>
-      </w:r>
-      <w:proofErr w:type="spellStart"/>
-      <w:r>
-        <w:t>Powerpoint</w:t>
-      </w:r>
-      <w:proofErr w:type="spellEnd"/>
-      <w:r>
-        <w:t xml:space="preserve"> and Google equivalent. </w:t>
+        <w:t xml:space="preserve">Good people skills. </w:t>
       </w:r>
     </w:p>
     <w:p>
@@ -275,7 +253,7 @@
         <w:spacing w:before="0"/>
       </w:pPr>
       <w:r>
-        <w:t xml:space="preserve">Good people skills. </w:t>
+        <w:t>Eager to solve any problem.</w:t>
       </w:r>
     </w:p>
     <w:p>
@@ -294,7 +272,7 @@
         <w:spacing w:before="0"/>
       </w:pPr>
       <w:r>
-        <w:t>Eager to solve any problem.</w:t>
+        <w:t>Good collaboration skills.</w:t>
       </w:r>
     </w:p>
     <w:p>
@@ -313,10 +291,7 @@
         <w:spacing w:before="0"/>
       </w:pPr>
       <w:r>
-        <w:t>Good collaboration skills</w:t>
-      </w:r>
-      <w:r>
-        <w:t>.</w:t>
+        <w:t>High knowledge of computer components.</w:t>
       </w:r>
     </w:p>
     <w:p>
@@ -335,7 +310,7 @@
         <w:spacing w:before="0"/>
       </w:pPr>
       <w:r>
-        <w:t>High knowledge of computer components.</w:t>
+        <w:t>Willing to achieve any goal that is set before me with the most efficient methods possible.</w:t>
       </w:r>
     </w:p>
     <w:p>
@@ -354,10 +329,7 @@
         <w:spacing w:before="0"/>
       </w:pPr>
       <w:r>
-        <w:t>Wil</w:t>
-      </w:r>
-      <w:r>
-        <w:t>ling to achieve any goal that is set before me with the most efficient methods possible.</w:t>
+        <w:t>Hardworking.</w:t>
       </w:r>
     </w:p>
     <w:p>
@@ -376,7 +348,7 @@
         <w:spacing w:before="0"/>
       </w:pPr>
       <w:r>
-        <w:t>Hardworking.</w:t>
+        <w:t>Willing to do research for any problem thrown at me.</w:t>
       </w:r>
     </w:p>
     <w:p>
@@ -395,7 +367,22 @@
         <w:spacing w:before="0"/>
       </w:pPr>
       <w:r>
-        <w:t>Willing to do research for any problem thrown at me.</w:t>
+        <w:t>Experienced</w:t>
+      </w:r>
+      <w:r>
+        <w:t xml:space="preserve"> in </w:t>
+      </w:r>
+      <w:r>
+        <w:t>C++</w:t>
+      </w:r>
+      <w:r>
+        <w:t xml:space="preserve">, </w:t>
+      </w:r>
+      <w:r>
+        <w:t xml:space="preserve">C#, </w:t>
+      </w:r>
+      <w:r>
+        <w:t>Razor, SQL</w:t>
       </w:r>
     </w:p>
     <w:p>
@@ -414,43 +401,26 @@
         <w:spacing w:before="0"/>
       </w:pPr>
       <w:r>
-        <w:t xml:space="preserve">Affluent in </w:t>
-      </w:r>
-      <w:r>
-        <w:t>C++</w:t>
-      </w:r>
-      <w:r>
-        <w:t xml:space="preserve"> Programming, </w:t>
-      </w:r>
-      <w:r>
-        <w:t xml:space="preserve">C#, CSHTML </w:t>
-      </w:r>
-      <w:r>
-        <w:t xml:space="preserve">and basic programming concepts </w:t>
-      </w:r>
-      <w:bookmarkStart w:id="2" w:name="_k8ysck8q9mgf" w:colFirst="0" w:colLast="0"/>
-      <w:bookmarkEnd w:id="2"/>
+        <w:t>Basic knowledge in python, flask, C, and Selenium</w:t>
+      </w:r>
+    </w:p>
+    <w:p>
+      <w:pPr>
+        <w:pStyle w:val="Heading1"/>
+        <w:pBdr>
+          <w:top w:val="nil"/>
+          <w:left w:val="nil"/>
+          <w:bottom w:val="nil"/>
+          <w:right w:val="nil"/>
+          <w:between w:val="nil"/>
+        </w:pBdr>
+      </w:pPr>
       <w:r>
         <w:t>Experience</w:t>
       </w:r>
     </w:p>
     <w:p>
       <w:pPr>
-        <w:pStyle w:val="Heading1"/>
-        <w:pBdr>
-          <w:top w:val="nil"/>
-          <w:left w:val="nil"/>
-          <w:bottom w:val="nil"/>
-          <w:right w:val="nil"/>
-          <w:between w:val="nil"/>
-        </w:pBdr>
-      </w:pPr>
-      <w:r>
-        <w:t>Experience</w:t>
-      </w:r>
-    </w:p>
-    <w:p>
-      <w:pPr>
         <w:pStyle w:val="Heading2"/>
         <w:pBdr>
           <w:top w:val="nil"/>
@@ -461,22 +431,7 @@
         </w:pBdr>
       </w:pPr>
       <w:r>
-        <w:t>January 201</w:t>
-      </w:r>
-      <w:r>
-        <w:t>2</w:t>
-      </w:r>
-      <w:r>
-        <w:t xml:space="preserve"> - J</w:t>
-      </w:r>
-      <w:r>
-        <w:t>anuary</w:t>
-      </w:r>
-      <w:r>
-        <w:t xml:space="preserve"> 201</w:t>
-      </w:r>
-      <w:r>
-        <w:t>6</w:t>
+        <w:t>January 2012 - January 2016</w:t>
       </w:r>
     </w:p>
     <w:p>
@@ -502,71 +457,92 @@
           <w:b w:val="0"/>
           <w:i/>
         </w:rPr>
-        <w:t xml:space="preserve"> -</w:t>
-      </w:r>
-      <w:r>
+        <w:t xml:space="preserve"> - Information Technology specialist Technician </w:t>
+      </w:r>
+    </w:p>
+    <w:p>
+      <w:pPr>
+        <w:pStyle w:val="Heading2"/>
+        <w:pBdr>
+          <w:top w:val="nil"/>
+          <w:left w:val="nil"/>
+          <w:bottom w:val="nil"/>
+          <w:right w:val="nil"/>
+          <w:between w:val="nil"/>
+        </w:pBdr>
+      </w:pPr>
+      <w:r>
+        <w:t>January 2016 - January 2017</w:t>
+      </w:r>
+    </w:p>
+    <w:p>
+      <w:pPr>
+        <w:pStyle w:val="Heading3"/>
+        <w:pBdr>
+          <w:top w:val="nil"/>
+          <w:left w:val="nil"/>
+          <w:bottom w:val="nil"/>
+          <w:right w:val="nil"/>
+          <w:between w:val="nil"/>
+        </w:pBdr>
         <w:rPr>
           <w:b w:val="0"/>
           <w:i/>
         </w:rPr>
-        <w:t xml:space="preserve"> Information Technology specialist Technician </w:t>
-      </w:r>
-    </w:p>
-    <w:p>
-      <w:pPr>
-        <w:pStyle w:val="Heading2"/>
-        <w:pBdr>
-          <w:top w:val="nil"/>
-          <w:left w:val="nil"/>
-          <w:bottom w:val="nil"/>
-          <w:right w:val="nil"/>
-          <w:between w:val="nil"/>
-        </w:pBdr>
-      </w:pPr>
-      <w:r>
-        <w:t>January 201</w:t>
-      </w:r>
-      <w:r>
-        <w:t>6</w:t>
-      </w:r>
-      <w:r>
-        <w:t xml:space="preserve"> - January 201</w:t>
-      </w:r>
-      <w:r>
-        <w:t>7</w:t>
-      </w:r>
-    </w:p>
-    <w:p>
-      <w:pPr>
-        <w:pStyle w:val="Heading3"/>
-        <w:pBdr>
-          <w:top w:val="nil"/>
-          <w:left w:val="nil"/>
-          <w:bottom w:val="nil"/>
-          <w:right w:val="nil"/>
-          <w:between w:val="nil"/>
-        </w:pBdr>
+      </w:pPr>
+      <w:r>
+        <w:t>US Army</w:t>
+      </w:r>
+      <w:r>
         <w:rPr>
           <w:b w:val="0"/>
           <w:i/>
         </w:rPr>
-      </w:pPr>
-      <w:r>
-        <w:t>US Army</w:t>
-      </w:r>
-      <w:r>
+        <w:t xml:space="preserve"> - Information Technology specialist Team Leader</w:t>
+      </w:r>
+    </w:p>
+    <w:p>
+      <w:pPr>
+        <w:pStyle w:val="Heading2"/>
+        <w:pBdr>
+          <w:top w:val="nil"/>
+          <w:left w:val="nil"/>
+          <w:bottom w:val="nil"/>
+          <w:right w:val="nil"/>
+          <w:between w:val="nil"/>
+        </w:pBdr>
+      </w:pPr>
+      <w:r>
+        <w:t>January 2017 - January 201</w:t>
+      </w:r>
+      <w:r>
+        <w:t>9</w:t>
+      </w:r>
+    </w:p>
+    <w:p>
+      <w:pPr>
+        <w:pStyle w:val="Heading3"/>
+        <w:pBdr>
+          <w:top w:val="nil"/>
+          <w:left w:val="nil"/>
+          <w:bottom w:val="nil"/>
+          <w:right w:val="nil"/>
+          <w:between w:val="nil"/>
+        </w:pBdr>
         <w:rPr>
           <w:b w:val="0"/>
           <w:i/>
         </w:rPr>
-        <w:t xml:space="preserve"> - Information Technology specialist </w:t>
+      </w:pPr>
+      <w:r>
+        <w:t>US Army</w:t>
       </w:r>
       <w:r>
         <w:rPr>
           <w:b w:val="0"/>
           <w:i/>
         </w:rPr>
-        <w:t>Team Leader</w:t>
+        <w:t xml:space="preserve"> - Information Technology Non-Commissioned Officer in Charge</w:t>
       </w:r>
     </w:p>
     <w:p>
@@ -584,13 +560,13 @@
         <w:t>January 201</w:t>
       </w:r>
       <w:r>
-        <w:t>7</w:t>
-      </w:r>
-      <w:r>
-        <w:t xml:space="preserve"> - January 201</w:t>
-      </w:r>
-      <w:r>
         <w:t>9</w:t>
+      </w:r>
+      <w:r>
+        <w:t xml:space="preserve"> - January 20</w:t>
+      </w:r>
+      <w:r>
+        <w:t>20</w:t>
       </w:r>
     </w:p>
     <w:p>
@@ -616,14 +592,14 @@
           <w:b w:val="0"/>
           <w:i/>
         </w:rPr>
-        <w:t xml:space="preserve"> - Information Technology </w:t>
+        <w:t xml:space="preserve"> - Information Technology specialist </w:t>
       </w:r>
       <w:r>
         <w:rPr>
           <w:b w:val="0"/>
           <w:i/>
         </w:rPr>
-        <w:t>Non-Commissioned Officer in Charge</w:t>
+        <w:t>Senior Non-Commissioned Officer</w:t>
       </w:r>
     </w:p>
     <w:p>
@@ -638,16 +614,7 @@
         </w:pBdr>
       </w:pPr>
       <w:r>
-        <w:t>January 201</w:t>
-      </w:r>
-      <w:r>
-        <w:t>9</w:t>
-      </w:r>
-      <w:r>
-        <w:t xml:space="preserve"> - January 20</w:t>
-      </w:r>
-      <w:r>
-        <w:t>20</w:t>
+        <w:t>January 2018 - present</w:t>
       </w:r>
     </w:p>
     <w:p>
@@ -666,78 +633,148 @@
         </w:rPr>
       </w:pPr>
       <w:r>
-        <w:t>US Army</w:t>
+        <w:t>Veteran Affairs</w:t>
       </w:r>
       <w:r>
         <w:rPr>
           <w:b w:val="0"/>
           <w:i/>
         </w:rPr>
-        <w:t xml:space="preserve"> - Information Technology specialist </w:t>
-      </w:r>
-      <w:r>
+        <w:t xml:space="preserve"> – Federal Work Study secretary </w:t>
+      </w:r>
+    </w:p>
+    <w:p>
+      <w:pPr>
+        <w:pStyle w:val="Heading2"/>
+        <w:pBdr>
+          <w:top w:val="nil"/>
+          <w:left w:val="nil"/>
+          <w:bottom w:val="nil"/>
+          <w:right w:val="nil"/>
+          <w:between w:val="nil"/>
+        </w:pBdr>
+      </w:pPr>
+      <w:r>
+        <w:t>January 20</w:t>
+      </w:r>
+      <w:r>
+        <w:t>22</w:t>
+      </w:r>
+      <w:r>
+        <w:t xml:space="preserve"> - present</w:t>
+      </w:r>
+    </w:p>
+    <w:p>
+      <w:pPr>
+        <w:pStyle w:val="Heading3"/>
+        <w:pBdr>
+          <w:top w:val="nil"/>
+          <w:left w:val="nil"/>
+          <w:bottom w:val="nil"/>
+          <w:right w:val="nil"/>
+          <w:between w:val="nil"/>
+        </w:pBdr>
         <w:rPr>
           <w:b w:val="0"/>
           <w:i/>
         </w:rPr>
-        <w:t>Senior Non-Commissioned Officer</w:t>
-      </w:r>
-    </w:p>
-    <w:p>
-      <w:pPr>
-        <w:pStyle w:val="Heading2"/>
-        <w:pBdr>
-          <w:top w:val="nil"/>
-          <w:left w:val="nil"/>
-          <w:bottom w:val="nil"/>
-          <w:right w:val="nil"/>
-          <w:between w:val="nil"/>
-        </w:pBdr>
-      </w:pPr>
-      <w:r>
-        <w:t>January 201</w:t>
-      </w:r>
-      <w:r>
-        <w:t>8</w:t>
-      </w:r>
-      <w:r>
-        <w:t xml:space="preserve"> - </w:t>
-      </w:r>
-      <w:r>
-        <w:t>present</w:t>
-      </w:r>
-    </w:p>
-    <w:p>
-      <w:pPr>
-        <w:pStyle w:val="Heading3"/>
-        <w:pBdr>
-          <w:top w:val="nil"/>
-          <w:left w:val="nil"/>
-          <w:bottom w:val="nil"/>
-          <w:right w:val="nil"/>
-          <w:between w:val="nil"/>
-        </w:pBdr>
+      </w:pPr>
+      <w:r>
+        <w:t>City of Salem Dev ops</w:t>
+      </w:r>
+      <w:r>
         <w:rPr>
           <w:b w:val="0"/>
           <w:i/>
         </w:rPr>
-      </w:pPr>
-      <w:r>
-        <w:t>Veteran Affairs</w:t>
+        <w:t xml:space="preserve"> – </w:t>
       </w:r>
       <w:r>
         <w:rPr>
           <w:b w:val="0"/>
           <w:i/>
         </w:rPr>
+        <w:t>Intern</w:t>
+      </w:r>
+    </w:p>
+    <w:p>
+      <w:pPr>
+        <w:pStyle w:val="Heading1"/>
+        <w:pBdr>
+          <w:top w:val="nil"/>
+          <w:left w:val="nil"/>
+          <w:bottom w:val="nil"/>
+          <w:right w:val="nil"/>
+          <w:between w:val="nil"/>
+        </w:pBdr>
+      </w:pPr>
+      <w:r>
+        <w:t>Education</w:t>
+      </w:r>
+    </w:p>
+    <w:p>
+      <w:pPr>
+        <w:pStyle w:val="Heading2"/>
+        <w:pBdr>
+          <w:top w:val="nil"/>
+          <w:left w:val="nil"/>
+          <w:bottom w:val="nil"/>
+          <w:right w:val="nil"/>
+          <w:between w:val="nil"/>
+        </w:pBdr>
+      </w:pPr>
+      <w:bookmarkStart w:id="1" w:name="_v9j91n2fon3f" w:colFirst="0" w:colLast="0"/>
+      <w:bookmarkEnd w:id="1"/>
+      <w:r>
+        <w:t>January 201</w:t>
+      </w:r>
+      <w:r>
+        <w:t>8</w:t>
+      </w:r>
+      <w:r>
         <w:t xml:space="preserve"> </w:t>
       </w:r>
       <w:r>
+        <w:t>–</w:t>
+      </w:r>
+      <w:r>
+        <w:t xml:space="preserve"> J</w:t>
+      </w:r>
+      <w:r>
+        <w:t>anuary 2020</w:t>
+      </w:r>
+    </w:p>
+    <w:p>
+      <w:pPr>
+        <w:pStyle w:val="Heading3"/>
+        <w:pBdr>
+          <w:top w:val="nil"/>
+          <w:left w:val="nil"/>
+          <w:bottom w:val="nil"/>
+          <w:right w:val="nil"/>
+          <w:between w:val="nil"/>
+        </w:pBdr>
         <w:rPr>
           <w:b w:val="0"/>
           <w:i/>
         </w:rPr>
-        <w:t>–</w:t>
+      </w:pPr>
+      <w:bookmarkStart w:id="2" w:name="_78rlvk1sif5a" w:colFirst="0" w:colLast="0"/>
+      <w:bookmarkEnd w:id="2"/>
+      <w:r>
+        <w:t>Chemeketa Community College</w:t>
+      </w:r>
+      <w:r>
+        <w:t xml:space="preserve">, </w:t>
+      </w:r>
+      <w:r>
+        <w:t>Salem</w:t>
+      </w:r>
+      <w:r>
+        <w:t xml:space="preserve">, </w:t>
+      </w:r>
+      <w:r>
+        <w:t>OR</w:t>
       </w:r>
       <w:r>
         <w:rPr>
@@ -751,7 +788,7 @@
           <w:b w:val="0"/>
           <w:i/>
         </w:rPr>
-        <w:t>Federal Work Study secretary</w:t>
+        <w:t>–</w:t>
       </w:r>
       <w:r>
         <w:rPr>
@@ -760,156 +797,40 @@
         </w:rPr>
         <w:t xml:space="preserve"> </w:t>
       </w:r>
-    </w:p>
-    <w:p>
-      <w:pPr>
-        <w:pStyle w:val="Heading1"/>
-        <w:pBdr>
-          <w:top w:val="nil"/>
-          <w:left w:val="nil"/>
-          <w:bottom w:val="nil"/>
-          <w:right w:val="nil"/>
-          <w:between w:val="nil"/>
-        </w:pBdr>
-      </w:pPr>
-      <w:r>
-        <w:t>E</w:t>
-      </w:r>
-      <w:r>
-        <w:t>ducation</w:t>
-      </w:r>
-    </w:p>
-    <w:p>
-      <w:pPr>
-        <w:pStyle w:val="Heading2"/>
-        <w:pBdr>
-          <w:top w:val="nil"/>
-          <w:left w:val="nil"/>
-          <w:bottom w:val="nil"/>
-          <w:right w:val="nil"/>
-          <w:between w:val="nil"/>
-        </w:pBdr>
-      </w:pPr>
-      <w:bookmarkStart w:id="3" w:name="_v9j91n2fon3f" w:colFirst="0" w:colLast="0"/>
-      <w:bookmarkEnd w:id="3"/>
-      <w:r>
-        <w:t>January 201</w:t>
-      </w:r>
-      <w:r>
-        <w:t>8</w:t>
-      </w:r>
-      <w:r>
-        <w:t xml:space="preserve"> </w:t>
-      </w:r>
-      <w:r>
-        <w:t>–</w:t>
-      </w:r>
-      <w:r>
-        <w:t xml:space="preserve"> J</w:t>
-      </w:r>
-      <w:r>
-        <w:t>anuary 2020</w:t>
-      </w:r>
-    </w:p>
-    <w:p>
-      <w:pPr>
-        <w:pStyle w:val="Heading3"/>
-        <w:pBdr>
-          <w:top w:val="nil"/>
-          <w:left w:val="nil"/>
-          <w:bottom w:val="nil"/>
-          <w:right w:val="nil"/>
-          <w:between w:val="nil"/>
-        </w:pBdr>
+      <w:r>
         <w:rPr>
           <w:b w:val="0"/>
           <w:i/>
         </w:rPr>
-      </w:pPr>
-      <w:bookmarkStart w:id="4" w:name="_78rlvk1sif5a" w:colFirst="0" w:colLast="0"/>
+        <w:t>Associate of Computer science</w:t>
+      </w:r>
+    </w:p>
+    <w:p>
+      <w:pPr>
+        <w:pStyle w:val="Heading2"/>
+      </w:pPr>
+      <w:bookmarkStart w:id="3" w:name="_7rw2or2o2wde" w:colFirst="0" w:colLast="0"/>
+      <w:bookmarkEnd w:id="3"/>
+      <w:r>
+        <w:t>September 2018 - Present</w:t>
+      </w:r>
+    </w:p>
+    <w:p>
+      <w:pPr>
+        <w:pStyle w:val="Heading3"/>
+      </w:pPr>
+      <w:bookmarkStart w:id="4" w:name="_igimc8eyi8lx" w:colFirst="0" w:colLast="0"/>
       <w:bookmarkEnd w:id="4"/>
       <w:r>
-        <w:t>Chemeketa Community College</w:t>
-      </w:r>
-      <w:r>
-        <w:t xml:space="preserve">, </w:t>
-      </w:r>
-      <w:r>
-        <w:t>Salem</w:t>
-      </w:r>
-      <w:r>
-        <w:t xml:space="preserve">, </w:t>
-      </w:r>
-      <w:r>
-        <w:t>OR</w:t>
+        <w:t xml:space="preserve">Western Oregon University, Monmouth, OR - </w:t>
       </w:r>
       <w:r>
         <w:rPr>
           <w:b w:val="0"/>
           <w:i/>
         </w:rPr>
-        <w:t xml:space="preserve"> </w:t>
-      </w:r>
-      <w:r>
-        <w:rPr>
-          <w:b w:val="0"/>
-          <w:i/>
-        </w:rPr>
-        <w:t>–</w:t>
-      </w:r>
-      <w:r>
-        <w:rPr>
-          <w:b w:val="0"/>
-          <w:i/>
-        </w:rPr>
-        <w:t xml:space="preserve"> </w:t>
-      </w:r>
-      <w:r>
-        <w:rPr>
-          <w:b w:val="0"/>
-          <w:i/>
-        </w:rPr>
-        <w:t>Associate of Computer science</w:t>
-      </w:r>
-    </w:p>
-    <w:p>
-      <w:pPr>
-        <w:pStyle w:val="Heading2"/>
-      </w:pPr>
-      <w:bookmarkStart w:id="5" w:name="_7rw2or2o2wde" w:colFirst="0" w:colLast="0"/>
-      <w:bookmarkEnd w:id="5"/>
-      <w:r>
-        <w:t>September 2018 - Present</w:t>
-      </w:r>
-    </w:p>
-    <w:p>
-      <w:pPr>
-        <w:pStyle w:val="Heading3"/>
-      </w:pPr>
-      <w:bookmarkStart w:id="6" w:name="_igimc8eyi8lx" w:colFirst="0" w:colLast="0"/>
-      <w:bookmarkEnd w:id="6"/>
-      <w:r>
-        <w:t xml:space="preserve">Western Oregon University, Monmouth, OR - </w:t>
-      </w:r>
-      <w:r>
-        <w:rPr>
-          <w:b w:val="0"/>
-          <w:i/>
-        </w:rPr>
         <w:t>Currently enrolled</w:t>
       </w:r>
-    </w:p>
-    <w:p>
-      <w:pPr>
-        <w:pBdr>
-          <w:top w:val="nil"/>
-          <w:left w:val="nil"/>
-          <w:bottom w:val="nil"/>
-          <w:right w:val="nil"/>
-          <w:between w:val="nil"/>
-        </w:pBdr>
-        <w:ind w:right="-30"/>
-      </w:pPr>
     </w:p>
     <w:p>
       <w:pPr>
@@ -1304,10 +1225,10 @@
       </w:rPr>
     </w:lvl>
   </w:abstractNum>
-  <w:num w:numId="1">
+  <w:num w:numId="1" w16cid:durableId="1608269733">
     <w:abstractNumId w:val="1"/>
   </w:num>
-  <w:num w:numId="2">
+  <w:num w:numId="2" w16cid:durableId="1538545950">
     <w:abstractNumId w:val="0"/>
   </w:num>
 </w:numbering>

</xml_diff>